<commit_message>
Added GitHub Link to word document: 12/07/25
</commit_message>
<xml_diff>
--- a/Green Group Milestone 2_revised.docx
+++ b/Green Group Milestone 2_revised.docx
@@ -70,6 +70,41 @@
       <w:r>
         <w:t>CSD310 Milestone #2</w:t>
       </w:r>
+    </w:p>
+    <w:p>
+      <w:pPr>
+        <w:spacing w:before="100" w:beforeAutospacing="1" w:after="100" w:afterAutospacing="1" w:line="240" w:lineRule="auto"/>
+        <w:rPr>
+          <w:b/>
+          <w:bCs/>
+        </w:rPr>
+      </w:pPr>
+      <w:r>
+        <w:rPr>
+          <w:b/>
+          <w:bCs/>
+        </w:rPr>
+        <w:t>GitHub Link:</w:t>
+      </w:r>
+    </w:p>
+    <w:p>
+      <w:pPr>
+        <w:spacing w:before="100" w:beforeAutospacing="1" w:after="100" w:afterAutospacing="1" w:line="240" w:lineRule="auto"/>
+        <w:rPr>
+          <w:b/>
+          <w:bCs/>
+        </w:rPr>
+      </w:pPr>
+      <w:hyperlink r:id="rId5" w:history="1">
+        <w:r>
+          <w:rPr>
+            <w:rStyle w:val="Hyperlink"/>
+            <w:b/>
+            <w:bCs/>
+          </w:rPr>
+          <w:t>https://github.com/Panda-Alex21687/Green-Group</w:t>
+        </w:r>
+      </w:hyperlink>
     </w:p>
     <w:p>
       <w:pPr>
@@ -114,7 +149,7 @@
                           <a:avLst/>
                         </a:prstGeom>
                         <a:blipFill dpi="0" rotWithShape="1">
-                          <a:blip r:embed="rId5">
+                          <a:blip r:embed="rId6">
                             <a:extLst>
                               <a:ext uri="{28A0092B-C50C-407E-A947-70E740481C1C}">
                                 <a14:useLocalDpi xmlns:a14="http://schemas.microsoft.com/office/drawing/2010/main" val="0"/>
@@ -161,7 +196,7 @@
           <mc:Fallback>
             <w:pict>
               <v:rect w14:anchorId="3F430699" id="Rectangle 1" o:spid="_x0000_s1026" style="position:absolute;margin-left:-51pt;margin-top:31.95pt;width:8in;height:436.5pt;z-index:251659264;visibility:visible;mso-wrap-style:square;mso-height-percent:0;mso-wrap-distance-left:9pt;mso-wrap-distance-top:0;mso-wrap-distance-right:9pt;mso-wrap-distance-bottom:0;mso-position-horizontal:absolute;mso-position-horizontal-relative:text;mso-position-vertical:absolute;mso-position-vertical-relative:text;mso-height-percent:0;mso-height-relative:margin;v-text-anchor:middle" o:gfxdata="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" strokecolor="#030e13 [484]" strokeweight="1pt">
-                <v:fill r:id="rId6" o:title="" recolor="t" rotate="t" type="frame"/>
+                <v:fill r:id="rId7" o:title="" recolor="t" rotate="t" type="frame"/>
               </v:rect>
             </w:pict>
           </mc:Fallback>
@@ -347,7 +382,7 @@
                     <pic:cNvPicPr/>
                   </pic:nvPicPr>
                   <pic:blipFill>
-                    <a:blip r:embed="rId7">
+                    <a:blip r:embed="rId8">
                       <a:extLst>
                         <a:ext uri="{28A0092B-C50C-407E-A947-70E740481C1C}">
                           <a14:useLocalDpi xmlns:a14="http://schemas.microsoft.com/office/drawing/2010/main" val="0"/>
@@ -399,7 +434,7 @@
                     <pic:cNvPicPr/>
                   </pic:nvPicPr>
                   <pic:blipFill>
-                    <a:blip r:embed="rId8">
+                    <a:blip r:embed="rId9">
                       <a:extLst>
                         <a:ext uri="{28A0092B-C50C-407E-A947-70E740481C1C}">
                           <a14:useLocalDpi xmlns:a14="http://schemas.microsoft.com/office/drawing/2010/main" val="0"/>
@@ -471,7 +506,7 @@
                     <pic:cNvPicPr/>
                   </pic:nvPicPr>
                   <pic:blipFill>
-                    <a:blip r:embed="rId9">
+                    <a:blip r:embed="rId10">
                       <a:extLst>
                         <a:ext uri="{28A0092B-C50C-407E-A947-70E740481C1C}">
                           <a14:useLocalDpi xmlns:a14="http://schemas.microsoft.com/office/drawing/2010/main" val="0"/>
@@ -559,7 +594,7 @@
                     <pic:cNvPicPr/>
                   </pic:nvPicPr>
                   <pic:blipFill>
-                    <a:blip r:embed="rId10">
+                    <a:blip r:embed="rId11">
                       <a:extLst>
                         <a:ext uri="{28A0092B-C50C-407E-A947-70E740481C1C}">
                           <a14:useLocalDpi xmlns:a14="http://schemas.microsoft.com/office/drawing/2010/main" val="0"/>
@@ -631,7 +666,7 @@
                     <pic:cNvPicPr/>
                   </pic:nvPicPr>
                   <pic:blipFill>
-                    <a:blip r:embed="rId11">
+                    <a:blip r:embed="rId12">
                       <a:extLst>
                         <a:ext uri="{28A0092B-C50C-407E-A947-70E740481C1C}">
                           <a14:useLocalDpi xmlns:a14="http://schemas.microsoft.com/office/drawing/2010/main" val="0"/>
@@ -734,7 +769,7 @@
                     <pic:cNvPicPr/>
                   </pic:nvPicPr>
                   <pic:blipFill>
-                    <a:blip r:embed="rId12">
+                    <a:blip r:embed="rId13">
                       <a:extLst>
                         <a:ext uri="{28A0092B-C50C-407E-A947-70E740481C1C}">
                           <a14:useLocalDpi xmlns:a14="http://schemas.microsoft.com/office/drawing/2010/main" val="0"/>
@@ -810,7 +845,7 @@
                     <pic:cNvPicPr/>
                   </pic:nvPicPr>
                   <pic:blipFill>
-                    <a:blip r:embed="rId13">
+                    <a:blip r:embed="rId14">
                       <a:extLst>
                         <a:ext uri="{28A0092B-C50C-407E-A947-70E740481C1C}">
                           <a14:useLocalDpi xmlns:a14="http://schemas.microsoft.com/office/drawing/2010/main" val="0"/>
@@ -886,7 +921,7 @@
                     <pic:cNvPicPr/>
                   </pic:nvPicPr>
                   <pic:blipFill>
-                    <a:blip r:embed="rId14">
+                    <a:blip r:embed="rId15">
                       <a:extLst>
                         <a:ext uri="{28A0092B-C50C-407E-A947-70E740481C1C}">
                           <a14:useLocalDpi xmlns:a14="http://schemas.microsoft.com/office/drawing/2010/main" val="0"/>
@@ -954,7 +989,7 @@
                     <pic:cNvPicPr/>
                   </pic:nvPicPr>
                   <pic:blipFill>
-                    <a:blip r:embed="rId15">
+                    <a:blip r:embed="rId16">
                       <a:extLst>
                         <a:ext uri="{28A0092B-C50C-407E-A947-70E740481C1C}">
                           <a14:useLocalDpi xmlns:a14="http://schemas.microsoft.com/office/drawing/2010/main" val="0"/>
@@ -1026,7 +1061,7 @@
                     <pic:cNvPicPr/>
                   </pic:nvPicPr>
                   <pic:blipFill>
-                    <a:blip r:embed="rId16">
+                    <a:blip r:embed="rId17">
                       <a:extLst>
                         <a:ext uri="{28A0092B-C50C-407E-A947-70E740481C1C}">
                           <a14:useLocalDpi xmlns:a14="http://schemas.microsoft.com/office/drawing/2010/main" val="0"/>
@@ -2822,6 +2857,29 @@
       <w14:ligatures w14:val="none"/>
     </w:rPr>
   </w:style>
+  <w:style w:type="character" w:styleId="Hyperlink">
+    <w:name w:val="Hyperlink"/>
+    <w:basedOn w:val="DefaultParagraphFont"/>
+    <w:uiPriority w:val="99"/>
+    <w:unhideWhenUsed/>
+    <w:rsid w:val="00BA6A0E"/>
+    <w:rPr>
+      <w:color w:val="467886" w:themeColor="hyperlink"/>
+      <w:u w:val="single"/>
+    </w:rPr>
+  </w:style>
+  <w:style w:type="character" w:styleId="UnresolvedMention">
+    <w:name w:val="Unresolved Mention"/>
+    <w:basedOn w:val="DefaultParagraphFont"/>
+    <w:uiPriority w:val="99"/>
+    <w:semiHidden/>
+    <w:unhideWhenUsed/>
+    <w:rsid w:val="00BA6A0E"/>
+    <w:rPr>
+      <w:color w:val="605E5C"/>
+      <w:shd w:val="clear" w:color="auto" w:fill="E1DFDD"/>
+    </w:rPr>
+  </w:style>
 </w:styles>
 </file>
 

</xml_diff>